<commit_message>
Graph.h, Graph.cpp: computeShortestPaths works for aslgraph.txt, but needs additional testing and still does not format the output correctly
</commit_message>
<xml_diff>
--- a/it279-program5-pseudocode.docx
+++ b/it279-program5-pseudocode.docx
@@ -223,6 +223,47 @@
     </w:p>
     <w:p/>
     <w:p>
+      <w:pPr>
+        <w:rPr>
+          <w:b/>
+          <w:bCs/>
+          <w:sz w:val="52"/>
+          <w:szCs w:val="52"/>
+        </w:rPr>
+      </w:pPr>
+      <w:proofErr w:type="spellStart"/>
+      <w:r>
+        <w:rPr>
+          <w:b/>
+          <w:bCs/>
+          <w:sz w:val="52"/>
+          <w:szCs w:val="52"/>
+        </w:rPr>
+        <w:t>dijkstra’s</w:t>
+      </w:r>
+      <w:proofErr w:type="spellEnd"/>
+      <w:r>
+        <w:rPr>
+          <w:b/>
+          <w:bCs/>
+          <w:sz w:val="52"/>
+          <w:szCs w:val="52"/>
+        </w:rPr>
+        <w:t xml:space="preserve"> algorithm is on next </w:t>
+      </w:r>
+      <w:proofErr w:type="gramStart"/>
+      <w:r>
+        <w:rPr>
+          <w:b/>
+          <w:bCs/>
+          <w:sz w:val="52"/>
+          <w:szCs w:val="52"/>
+        </w:rPr>
+        <w:t>page</w:t>
+      </w:r>
+      <w:proofErr w:type="gramEnd"/>
+    </w:p>
+    <w:p>
       <w:r>
         <w:br w:type="page"/>
       </w:r>
@@ -325,22 +366,29 @@
       <w:r>
         <w:tab/>
       </w:r>
-      <w:proofErr w:type="spellStart"/>
-      <w:r>
-        <w:t>AdjListVertex</w:t>
-      </w:r>
-      <w:proofErr w:type="spellEnd"/>
+      <w:r>
+        <w:t>Edge</w:t>
+      </w:r>
       <w:r>
         <w:t xml:space="preserve">: </w:t>
       </w:r>
       <w:r>
-        <w:t xml:space="preserve">int destination, int </w:t>
-      </w:r>
-      <w:proofErr w:type="spellStart"/>
-      <w:r>
-        <w:t>edgeCost</w:t>
-      </w:r>
-      <w:proofErr w:type="spellEnd"/>
+        <w:t xml:space="preserve">int </w:t>
+      </w:r>
+      <w:proofErr w:type="spellStart"/>
+      <w:r>
+        <w:t>toIndex</w:t>
+      </w:r>
+      <w:proofErr w:type="spellEnd"/>
+      <w:r>
+        <w:t xml:space="preserve">, int </w:t>
+      </w:r>
+      <w:r>
+        <w:t>c</w:t>
+      </w:r>
+      <w:r>
+        <w:t>ost</w:t>
+      </w:r>
     </w:p>
     <w:p>
       <w:r>
@@ -649,11 +697,9 @@
         <w:tab/>
         <w:t xml:space="preserve">for each </w:t>
       </w:r>
-      <w:proofErr w:type="spellStart"/>
-      <w:r>
-        <w:t>AdjListVertex</w:t>
-      </w:r>
-      <w:proofErr w:type="spellEnd"/>
+      <w:r>
+        <w:t>Edge</w:t>
+      </w:r>
       <w:r>
         <w:t xml:space="preserve"> </w:t>
       </w:r>
@@ -830,36 +876,15 @@
           <w:sz w:val="16"/>
           <w:szCs w:val="16"/>
         </w:rPr>
-        <w:t>starting</w:t>
-      </w:r>
-      <w:r>
-        <w:rPr>
-          <w:sz w:val="16"/>
-          <w:szCs w:val="16"/>
-        </w:rPr>
-        <w:t>Vertex.</w:t>
-      </w:r>
-      <w:r>
-        <w:rPr>
-          <w:sz w:val="16"/>
-          <w:szCs w:val="16"/>
-        </w:rPr>
-        <w:t>totalDistance</w:t>
-      </w:r>
-      <w:proofErr w:type="spellEnd"/>
-      <w:r>
-        <w:rPr>
-          <w:sz w:val="16"/>
-          <w:szCs w:val="16"/>
-        </w:rPr>
-        <w:t xml:space="preserve"> </w:t>
-      </w:r>
-      <w:r>
-        <w:rPr>
-          <w:sz w:val="16"/>
-          <w:szCs w:val="16"/>
-        </w:rPr>
-        <w:t xml:space="preserve">+ </w:t>
+        <w:t>startingVertex.totalDistance</w:t>
+      </w:r>
+      <w:proofErr w:type="spellEnd"/>
+      <w:r>
+        <w:rPr>
+          <w:sz w:val="16"/>
+          <w:szCs w:val="16"/>
+        </w:rPr>
+        <w:t xml:space="preserve"> + </w:t>
       </w:r>
       <w:proofErr w:type="spellStart"/>
       <w:r>
@@ -1082,14 +1107,9 @@
       <w:r>
         <w:t xml:space="preserve">for each </w:t>
       </w:r>
-      <w:proofErr w:type="spellStart"/>
-      <w:r>
-        <w:t>A</w:t>
-      </w:r>
-      <w:r>
-        <w:t>djListVertex</w:t>
-      </w:r>
-      <w:proofErr w:type="spellEnd"/>
+      <w:r>
+        <w:t>Edge</w:t>
+      </w:r>
       <w:r>
         <w:t xml:space="preserve"> </w:t>
       </w:r>

</xml_diff>